<commit_message>
# Template CRUD Improved # Unusual Databases Removed
</commit_message>
<xml_diff>
--- a/resources/files/softbin/individual/CV (IMON) - 30-07-2023.docx
+++ b/resources/files/softbin/individual/CV (IMON) - 30-07-2023.docx
@@ -324,7 +324,7 @@
                                           </pic:cNvPicPr>
                                         </pic:nvPicPr>
                                         <pic:blipFill>
-                                          <a:blip r:embed="rId9"/>
+                                          <a:blip r:embed="rId10"/>
                                           <a:srcRect/>
                                           <a:stretch>
                                             <a:fillRect/>
@@ -1251,6 +1251,8 @@
           <w:rFonts w:cstheme="minorHAnsi"/>
         </w:rPr>
       </w:pPr>
+      <w:bookmarkStart w:id="0" w:name="_GoBack"/>
+      <w:bookmarkEnd w:id="0"/>
     </w:p>
     <w:tbl>
       <w:tblPr>
@@ -3114,7 +3116,7 @@
                 <w:szCs w:val="22"/>
               </w:rPr>
             </w:pPr>
-            <w:hyperlink r:id="rId10" w:history="1">
+            <w:hyperlink r:id="rId11" w:history="1">
               <w:r>
                 <w:rPr>
                   <w:rStyle w:val="Hyperlink"/>
@@ -3282,13 +3284,23 @@
       <w:r>
         <w:t>M</w:t>
       </w:r>
-      <w:bookmarkStart w:id="0" w:name="_GoBack"/>
-      <w:bookmarkEnd w:id="0"/>
-      <w:r>
-        <w:t xml:space="preserve">arketing by </w:t>
-      </w:r>
-      <w:r>
-        <w:t>American Best IT</w:t>
+      <w:r>
+        <w:t>arketing by American Best IT</w:t>
+      </w:r>
+    </w:p>
+    <w:p>
+      <w:pPr>
+        <w:pStyle w:val="ListParagraph"/>
+        <w:numPr>
+          <w:ilvl w:val="0"/>
+          <w:numId w:val="6"/>
+        </w:numPr>
+        <w:rPr>
+          <w:rFonts w:cstheme="minorHAnsi"/>
+        </w:rPr>
+      </w:pPr>
+      <w:r>
+        <w:t>Sales Training by Inside-out Institute</w:t>
       </w:r>
     </w:p>
     <w:p>
@@ -4438,7 +4450,7 @@
         </w:rPr>
         <w:tab/>
       </w:r>
-      <w:hyperlink r:id="rId11" w:history="1">
+      <w:hyperlink r:id="rId12" w:history="1">
         <w:r>
           <w:rPr>
             <w:rStyle w:val="Hyperlink"/>
@@ -4475,7 +4487,7 @@
         </w:rPr>
         <w:tab/>
       </w:r>
-      <w:hyperlink r:id="rId12" w:history="1">
+      <w:hyperlink r:id="rId13" w:history="1">
         <w:proofErr w:type="spellStart"/>
         <w:r>
           <w:rPr>
@@ -4527,7 +4539,7 @@
         </w:rPr>
         <w:tab/>
       </w:r>
-      <w:hyperlink r:id="rId13" w:history="1">
+      <w:hyperlink r:id="rId14" w:history="1">
         <w:proofErr w:type="spellStart"/>
         <w:r>
           <w:rPr>
@@ -4586,7 +4598,7 @@
         </w:rPr>
         <w:tab/>
       </w:r>
-      <w:hyperlink r:id="rId14" w:history="1">
+      <w:hyperlink r:id="rId15" w:history="1">
         <w:proofErr w:type="spellStart"/>
         <w:r>
           <w:rPr>
@@ -4670,7 +4682,7 @@
         </w:rPr>
         <w:tab/>
       </w:r>
-      <w:hyperlink r:id="rId15" w:history="1">
+      <w:hyperlink r:id="rId16" w:history="1">
         <w:proofErr w:type="spellStart"/>
         <w:r>
           <w:rPr>
@@ -4736,7 +4748,7 @@
         </w:rPr>
         <w:tab/>
       </w:r>
-      <w:hyperlink r:id="rId16" w:history="1">
+      <w:hyperlink r:id="rId17" w:history="1">
         <w:r>
           <w:rPr>
             <w:rStyle w:val="Hyperlink"/>
@@ -4793,7 +4805,7 @@
         </w:rPr>
         <w:tab/>
       </w:r>
-      <w:hyperlink r:id="rId17" w:history="1">
+      <w:hyperlink r:id="rId18" w:history="1">
         <w:r>
           <w:rPr>
             <w:rStyle w:val="Hyperlink"/>
@@ -4856,7 +4868,7 @@
         </w:rPr>
         <w:tab/>
       </w:r>
-      <w:hyperlink r:id="rId18" w:history="1">
+      <w:hyperlink r:id="rId19" w:history="1">
         <w:r>
           <w:rPr>
             <w:rStyle w:val="Hyperlink"/>
@@ -8411,7 +8423,7 @@
 </file>
 
 <file path=customXml/itemProps1.xml><?xml version="1.0" encoding="utf-8"?>
-<ds:datastoreItem xmlns:ds="http://schemas.openxmlformats.org/officeDocument/2006/customXml" ds:itemID="{F8D61BFB-19D5-40BF-B3F4-E5C3CD8A5516}">
+<ds:datastoreItem xmlns:ds="http://schemas.openxmlformats.org/officeDocument/2006/customXml" ds:itemID="{C5E8AB90-B0A0-4BE2-9F0D-A00F214FBDE9}">
   <ds:schemaRefs>
     <ds:schemaRef ds:uri="http://schemas.openxmlformats.org/officeDocument/2006/bibliography"/>
   </ds:schemaRefs>

</xml_diff>